<commit_message>
first change: title change [complete]
</commit_message>
<xml_diff>
--- a/thesis/title.docx
+++ b/thesis/title.docx
@@ -1,6 +1,6 @@
 
 <file path=word/document.xml><?xml version="1.0" encoding="utf-8"?>
-<w:document xmlns:wpc="http://schemas.microsoft.com/office/word/2010/wordprocessingCanvas" xmlns:cx="http://schemas.microsoft.com/office/drawing/2014/chartex" xmlns:cx1="http://schemas.microsoft.com/office/drawing/2015/9/8/chartex" xmlns:cx2="http://schemas.microsoft.com/office/drawing/2015/10/21/chartex" xmlns:cx3="http://schemas.microsoft.com/office/drawing/2016/5/9/chartex" xmlns:cx4="http://schemas.microsoft.com/office/drawing/2016/5/10/chartex" xmlns:cx5="http://schemas.microsoft.com/office/drawing/2016/5/11/chartex" xmlns:cx6="http://schemas.microsoft.com/office/drawing/2016/5/12/chartex" xmlns:cx7="http://schemas.microsoft.com/office/drawing/2016/5/13/chartex" xmlns:cx8="http://schemas.microsoft.com/office/drawing/2016/5/14/chartex" xmlns:mc="http://schemas.openxmlformats.org/markup-compatibility/2006" xmlns:aink="http://schemas.microsoft.com/office/drawing/2016/ink" xmlns:am3d="http://schemas.microsoft.com/office/drawing/2017/model3d" xmlns:o="urn:schemas-microsoft-com:office:office" xmlns:r="http://schemas.openxmlformats.org/officeDocument/2006/relationships" xmlns:m="http://schemas.openxmlformats.org/officeDocument/2006/math" xmlns:v="urn:schemas-microsoft-com:vml" xmlns:wp14="http://schemas.microsoft.com/office/word/2010/wordprocessingDrawing" xmlns:wp="http://schemas.openxmlformats.org/drawingml/2006/wordprocessingDrawing" xmlns:w10="urn:schemas-microsoft-com:office:word" xmlns:w="http://schemas.openxmlformats.org/wordprocessingml/2006/main" xmlns:w14="http://schemas.microsoft.com/office/word/2010/wordml" xmlns:w15="http://schemas.microsoft.com/office/word/2012/wordml" xmlns:w16cid="http://schemas.microsoft.com/office/word/2016/wordml/cid" xmlns:w16se="http://schemas.microsoft.com/office/word/2015/wordml/symex" xmlns:wpg="http://schemas.microsoft.com/office/word/2010/wordprocessingGroup" xmlns:wpi="http://schemas.microsoft.com/office/word/2010/wordprocessingInk" xmlns:wne="http://schemas.microsoft.com/office/word/2006/wordml" xmlns:wps="http://schemas.microsoft.com/office/word/2010/wordprocessingShape" mc:Ignorable="w14 w15 w16se w16cid wp14">
+<w:document xmlns:wpc="http://schemas.microsoft.com/office/word/2010/wordprocessingCanvas" xmlns:mc="http://schemas.openxmlformats.org/markup-compatibility/2006" xmlns:o="urn:schemas-microsoft-com:office:office" xmlns:r="http://schemas.openxmlformats.org/officeDocument/2006/relationships" xmlns:m="http://schemas.openxmlformats.org/officeDocument/2006/math" xmlns:v="urn:schemas-microsoft-com:vml" xmlns:wp14="http://schemas.microsoft.com/office/word/2010/wordprocessingDrawing" xmlns:wp="http://schemas.openxmlformats.org/drawingml/2006/wordprocessingDrawing" xmlns:w10="urn:schemas-microsoft-com:office:word" xmlns:w="http://schemas.openxmlformats.org/wordprocessingml/2006/main" xmlns:w14="http://schemas.microsoft.com/office/word/2010/wordml" xmlns:w15="http://schemas.microsoft.com/office/word/2012/wordml" xmlns:wpg="http://schemas.microsoft.com/office/word/2010/wordprocessingGroup" xmlns:wpi="http://schemas.microsoft.com/office/word/2010/wordprocessingInk" xmlns:wne="http://schemas.microsoft.com/office/word/2006/wordml" xmlns:wps="http://schemas.microsoft.com/office/word/2010/wordprocessingShape" mc:Ignorable="w14 w15 wp14">
   <w:body>
     <w:p>
       <w:r>
@@ -86,16 +86,8 @@
         <w:rPr>
           <w:sz w:val="52"/>
         </w:rPr>
-        <w:t xml:space="preserve">Hierarchical and Phase Correlation Techniques for 3D </w:t>
-      </w:r>
-      <w:proofErr w:type="spellStart"/>
-      <w:r>
-        <w:rPr>
-          <w:sz w:val="52"/>
-        </w:rPr>
-        <w:t>Reconstruction</w:t>
-      </w:r>
-      <w:proofErr w:type="spellEnd"/>
+        <w:t>Non-Iterative Three-Dimensional Reconstruction and Representation</w:t>
+      </w:r>
     </w:p>
     <w:p/>
     <w:p>
@@ -144,13 +136,27 @@
         <w:rPr>
           <w:sz w:val="36"/>
         </w:rPr>
-        <w:t xml:space="preserve">A thesis submitted in partial fulfilment of the requirements of the Degree of </w:t>
-      </w:r>
-      <w:r>
+        <w:t>A thesis submitted in partial fulfilment of the requirements of the Degree of Doctorate of Philosophy</w:t>
+      </w:r>
+    </w:p>
+    <w:p>
+      <w:pPr>
+        <w:jc w:val="center"/>
         <w:rPr>
           <w:sz w:val="36"/>
         </w:rPr>
-        <w:t>Doctorate of Philosophy</w:t>
+      </w:pPr>
+      <w:r>
+        <w:rPr>
+          <w:sz w:val="36"/>
+        </w:rPr>
+        <w:t>School of Information and Communication Technology</w:t>
+      </w:r>
+      <w:r>
+        <w:rPr>
+          <w:sz w:val="36"/>
+        </w:rPr>
+        <w:t xml:space="preserve"> Griffith University, Australia</w:t>
       </w:r>
     </w:p>
     <w:p>
@@ -164,47 +170,7 @@
         <w:rPr>
           <w:sz w:val="36"/>
         </w:rPr>
-        <w:t>School of Information and Communication Technology</w:t>
-      </w:r>
-      <w:r>
-        <w:rPr>
-          <w:sz w:val="36"/>
-        </w:rPr>
-        <w:t xml:space="preserve"> Griffith University, Australia</w:t>
-      </w:r>
-    </w:p>
-    <w:p>
-      <w:pPr>
-        <w:jc w:val="center"/>
-        <w:rPr>
-          <w:sz w:val="36"/>
-        </w:rPr>
-      </w:pPr>
-      <w:proofErr w:type="gramStart"/>
-      <w:r>
-        <w:rPr>
-          <w:sz w:val="36"/>
-        </w:rPr>
-        <w:t>August</w:t>
-      </w:r>
-      <w:r>
-        <w:rPr>
-          <w:sz w:val="36"/>
-        </w:rPr>
-        <w:t>,</w:t>
-      </w:r>
-      <w:proofErr w:type="gramEnd"/>
-      <w:r>
-        <w:rPr>
-          <w:sz w:val="36"/>
-        </w:rPr>
-        <w:t xml:space="preserve"> 201</w:t>
-      </w:r>
-      <w:r>
-        <w:rPr>
-          <w:sz w:val="36"/>
-        </w:rPr>
-        <w:t>7</w:t>
+        <w:t>August, 2017</w:t>
       </w:r>
     </w:p>
     <w:p>
@@ -237,7 +203,7 @@
         <w:rPr>
           <w:sz w:val="40"/>
         </w:rPr>
-        <w:t>This work has not previously been</w:t>
+        <w:t>This work has not previously been submitted for a degree or diploma to any university. To the best of my knowledge and belief, the thesis contains no material previously published or written by another person except where due referen</w:t>
       </w:r>
       <w:bookmarkStart w:id="0" w:name="_GoBack"/>
       <w:bookmarkEnd w:id="0"/>
@@ -245,7 +211,7 @@
         <w:rPr>
           <w:sz w:val="40"/>
         </w:rPr>
-        <w:t xml:space="preserve"> submitted for a degree or diploma to any university. To the best of my knowledge and belief, the thesis contains no material previously published or written by another person except where due reference is made in the thesis itself. </w:t>
+        <w:t xml:space="preserve">ce is made in the thesis itself. </w:t>
       </w:r>
     </w:p>
     <w:p>
@@ -279,7 +245,7 @@
 </file>
 
 <file path=word/styles.xml><?xml version="1.0" encoding="utf-8"?>
-<w:styles xmlns:mc="http://schemas.openxmlformats.org/markup-compatibility/2006" xmlns:r="http://schemas.openxmlformats.org/officeDocument/2006/relationships" xmlns:w="http://schemas.openxmlformats.org/wordprocessingml/2006/main" xmlns:w14="http://schemas.microsoft.com/office/word/2010/wordml" xmlns:w15="http://schemas.microsoft.com/office/word/2012/wordml" xmlns:w16cid="http://schemas.microsoft.com/office/word/2016/wordml/cid" xmlns:w16se="http://schemas.microsoft.com/office/word/2015/wordml/symex" mc:Ignorable="w14 w15 w16se w16cid">
+<w:styles xmlns:mc="http://schemas.openxmlformats.org/markup-compatibility/2006" xmlns:r="http://schemas.openxmlformats.org/officeDocument/2006/relationships" xmlns:w="http://schemas.openxmlformats.org/wordprocessingml/2006/main" xmlns:w14="http://schemas.microsoft.com/office/word/2010/wordml" xmlns:w15="http://schemas.microsoft.com/office/word/2012/wordml" mc:Ignorable="w14 w15">
   <w:docDefaults>
     <w:rPrDefault>
       <w:rPr>
@@ -295,7 +261,7 @@
       </w:pPr>
     </w:pPrDefault>
   </w:docDefaults>
-  <w:latentStyles w:defLockedState="0" w:defUIPriority="99" w:defSemiHidden="0" w:defUnhideWhenUsed="0" w:defQFormat="0" w:count="375">
+  <w:latentStyles w:defLockedState="0" w:defUIPriority="99" w:defSemiHidden="0" w:defUnhideWhenUsed="0" w:defQFormat="0" w:count="371">
     <w:lsdException w:name="Normal" w:uiPriority="0" w:qFormat="1"/>
     <w:lsdException w:name="heading 1" w:uiPriority="9" w:qFormat="1"/>
     <w:lsdException w:name="heading 2" w:semiHidden="1" w:uiPriority="9" w:unhideWhenUsed="1" w:qFormat="1"/>
@@ -667,10 +633,6 @@
     <w:lsdException w:name="List Table 5 Dark Accent 6" w:uiPriority="50"/>
     <w:lsdException w:name="List Table 6 Colorful Accent 6" w:uiPriority="51"/>
     <w:lsdException w:name="List Table 7 Colorful Accent 6" w:uiPriority="52"/>
-    <w:lsdException w:name="Mention" w:semiHidden="1" w:unhideWhenUsed="1"/>
-    <w:lsdException w:name="Smart Hyperlink" w:semiHidden="1" w:unhideWhenUsed="1"/>
-    <w:lsdException w:name="Hashtag" w:semiHidden="1" w:unhideWhenUsed="1"/>
-    <w:lsdException w:name="Unresolved Mention" w:semiHidden="1" w:unhideWhenUsed="1"/>
   </w:latentStyles>
   <w:style w:type="paragraph" w:default="1" w:styleId="Normal">
     <w:name w:val="Normal"/>

</xml_diff>

<commit_message>
re-did the statement of originality, change No 2. [complete]
</commit_message>
<xml_diff>
--- a/thesis/title.docx
+++ b/thesis/title.docx
@@ -203,7 +203,7 @@
         <w:rPr>
           <w:sz w:val="40"/>
         </w:rPr>
-        <w:t>This work has not previously been submitted for a degree or diploma to any university. To the best of my knowledge and belief, the thesis contains no material previously published or written by another person except where due referen</w:t>
+        <w:t>To the best of my knowledge and belief, the thesis contains no material previously published or written by another person excep</w:t>
       </w:r>
       <w:bookmarkStart w:id="0" w:name="_GoBack"/>
       <w:bookmarkEnd w:id="0"/>
@@ -211,7 +211,7 @@
         <w:rPr>
           <w:sz w:val="40"/>
         </w:rPr>
-        <w:t xml:space="preserve">ce is made in the thesis itself. </w:t>
+        <w:t xml:space="preserve">t where due reference is made in the thesis itself. </w:t>
       </w:r>
     </w:p>
     <w:p>

</xml_diff>

<commit_message>
fixed statement of originality
</commit_message>
<xml_diff>
--- a/thesis/title.docx
+++ b/thesis/title.docx
@@ -1,6 +1,6 @@
 
 <file path=word/document.xml><?xml version="1.0" encoding="utf-8"?>
-<w:document xmlns:wpc="http://schemas.microsoft.com/office/word/2010/wordprocessingCanvas" xmlns:mc="http://schemas.openxmlformats.org/markup-compatibility/2006" xmlns:o="urn:schemas-microsoft-com:office:office" xmlns:r="http://schemas.openxmlformats.org/officeDocument/2006/relationships" xmlns:m="http://schemas.openxmlformats.org/officeDocument/2006/math" xmlns:v="urn:schemas-microsoft-com:vml" xmlns:wp14="http://schemas.microsoft.com/office/word/2010/wordprocessingDrawing" xmlns:wp="http://schemas.openxmlformats.org/drawingml/2006/wordprocessingDrawing" xmlns:w10="urn:schemas-microsoft-com:office:word" xmlns:w="http://schemas.openxmlformats.org/wordprocessingml/2006/main" xmlns:w14="http://schemas.microsoft.com/office/word/2010/wordml" xmlns:w15="http://schemas.microsoft.com/office/word/2012/wordml" xmlns:wpg="http://schemas.microsoft.com/office/word/2010/wordprocessingGroup" xmlns:wpi="http://schemas.microsoft.com/office/word/2010/wordprocessingInk" xmlns:wne="http://schemas.microsoft.com/office/word/2006/wordml" xmlns:wps="http://schemas.microsoft.com/office/word/2010/wordprocessingShape" mc:Ignorable="w14 w15 wp14">
+<w:document xmlns:wpc="http://schemas.microsoft.com/office/word/2010/wordprocessingCanvas" xmlns:cx="http://schemas.microsoft.com/office/drawing/2014/chartex" xmlns:cx1="http://schemas.microsoft.com/office/drawing/2015/9/8/chartex" xmlns:cx2="http://schemas.microsoft.com/office/drawing/2015/10/21/chartex" xmlns:cx3="http://schemas.microsoft.com/office/drawing/2016/5/9/chartex" xmlns:cx4="http://schemas.microsoft.com/office/drawing/2016/5/10/chartex" xmlns:cx5="http://schemas.microsoft.com/office/drawing/2016/5/11/chartex" xmlns:cx6="http://schemas.microsoft.com/office/drawing/2016/5/12/chartex" xmlns:cx7="http://schemas.microsoft.com/office/drawing/2016/5/13/chartex" xmlns:cx8="http://schemas.microsoft.com/office/drawing/2016/5/14/chartex" xmlns:mc="http://schemas.openxmlformats.org/markup-compatibility/2006" xmlns:aink="http://schemas.microsoft.com/office/drawing/2016/ink" xmlns:am3d="http://schemas.microsoft.com/office/drawing/2017/model3d" xmlns:o="urn:schemas-microsoft-com:office:office" xmlns:r="http://schemas.openxmlformats.org/officeDocument/2006/relationships" xmlns:m="http://schemas.openxmlformats.org/officeDocument/2006/math" xmlns:v="urn:schemas-microsoft-com:vml" xmlns:wp14="http://schemas.microsoft.com/office/word/2010/wordprocessingDrawing" xmlns:wp="http://schemas.openxmlformats.org/drawingml/2006/wordprocessingDrawing" xmlns:w10="urn:schemas-microsoft-com:office:word" xmlns:w="http://schemas.openxmlformats.org/wordprocessingml/2006/main" xmlns:w14="http://schemas.microsoft.com/office/word/2010/wordml" xmlns:w15="http://schemas.microsoft.com/office/word/2012/wordml" xmlns:w16cid="http://schemas.microsoft.com/office/word/2016/wordml/cid" xmlns:w16se="http://schemas.microsoft.com/office/word/2015/wordml/symex" xmlns:wpg="http://schemas.microsoft.com/office/word/2010/wordprocessingGroup" xmlns:wpi="http://schemas.microsoft.com/office/word/2010/wordprocessingInk" xmlns:wne="http://schemas.microsoft.com/office/word/2006/wordml" xmlns:wps="http://schemas.microsoft.com/office/word/2010/wordprocessingShape" mc:Ignorable="w14 w15 w16se w16cid wp14">
   <w:body>
     <w:p>
       <w:r>
@@ -163,76 +163,25 @@
       <w:pPr>
         <w:jc w:val="center"/>
         <w:rPr>
+          <w:sz w:val="48"/>
+        </w:rPr>
+      </w:pPr>
+      <w:proofErr w:type="gramStart"/>
+      <w:r>
+        <w:rPr>
           <w:sz w:val="36"/>
         </w:rPr>
-      </w:pPr>
+        <w:t>August,</w:t>
+      </w:r>
+      <w:proofErr w:type="gramEnd"/>
       <w:r>
         <w:rPr>
           <w:sz w:val="36"/>
         </w:rPr>
-        <w:t>August, 2017</w:t>
-      </w:r>
-    </w:p>
-    <w:p>
-      <w:pPr>
-        <w:rPr>
-          <w:sz w:val="96"/>
-          <w:szCs w:val="52"/>
-        </w:rPr>
-      </w:pPr>
-      <w:r>
-        <w:br w:type="page"/>
-      </w:r>
-      <w:r>
-        <w:rPr>
-          <w:sz w:val="96"/>
-          <w:szCs w:val="52"/>
-        </w:rPr>
-        <w:lastRenderedPageBreak/>
-        <w:t>Statement of Originality</w:t>
-      </w:r>
-    </w:p>
-    <w:p/>
-    <w:p>
-      <w:pPr>
-        <w:rPr>
-          <w:sz w:val="40"/>
-        </w:rPr>
-      </w:pPr>
-      <w:r>
-        <w:rPr>
-          <w:sz w:val="40"/>
-        </w:rPr>
-        <w:t>To the best of my knowledge and belief, the thesis contains no material previously published or written by another person excep</w:t>
+        <w:t xml:space="preserve"> 2017</w:t>
       </w:r>
       <w:bookmarkStart w:id="0" w:name="_GoBack"/>
       <w:bookmarkEnd w:id="0"/>
-      <w:r>
-        <w:rPr>
-          <w:sz w:val="40"/>
-        </w:rPr>
-        <w:t xml:space="preserve">t where due reference is made in the thesis itself. </w:t>
-      </w:r>
-    </w:p>
-    <w:p>
-      <w:pPr>
-        <w:rPr>
-          <w:sz w:val="48"/>
-        </w:rPr>
-      </w:pPr>
-    </w:p>
-    <w:p>
-      <w:pPr>
-        <w:rPr>
-          <w:sz w:val="48"/>
-        </w:rPr>
-      </w:pPr>
-      <w:r>
-        <w:rPr>
-          <w:sz w:val="48"/>
-        </w:rPr>
-        <w:t>Signed: __________________________</w:t>
-      </w:r>
     </w:p>
     <w:sectPr>
       <w:pgSz w:w="11906" w:h="16838"/>
@@ -245,7 +194,7 @@
 </file>
 
 <file path=word/styles.xml><?xml version="1.0" encoding="utf-8"?>
-<w:styles xmlns:mc="http://schemas.openxmlformats.org/markup-compatibility/2006" xmlns:r="http://schemas.openxmlformats.org/officeDocument/2006/relationships" xmlns:w="http://schemas.openxmlformats.org/wordprocessingml/2006/main" xmlns:w14="http://schemas.microsoft.com/office/word/2010/wordml" xmlns:w15="http://schemas.microsoft.com/office/word/2012/wordml" mc:Ignorable="w14 w15">
+<w:styles xmlns:mc="http://schemas.openxmlformats.org/markup-compatibility/2006" xmlns:r="http://schemas.openxmlformats.org/officeDocument/2006/relationships" xmlns:w="http://schemas.openxmlformats.org/wordprocessingml/2006/main" xmlns:w14="http://schemas.microsoft.com/office/word/2010/wordml" xmlns:w15="http://schemas.microsoft.com/office/word/2012/wordml" xmlns:w16cid="http://schemas.microsoft.com/office/word/2016/wordml/cid" xmlns:w16se="http://schemas.microsoft.com/office/word/2015/wordml/symex" mc:Ignorable="w14 w15 w16se w16cid">
   <w:docDefaults>
     <w:rPrDefault>
       <w:rPr>
@@ -261,7 +210,7 @@
       </w:pPr>
     </w:pPrDefault>
   </w:docDefaults>
-  <w:latentStyles w:defLockedState="0" w:defUIPriority="99" w:defSemiHidden="0" w:defUnhideWhenUsed="0" w:defQFormat="0" w:count="371">
+  <w:latentStyles w:defLockedState="0" w:defUIPriority="99" w:defSemiHidden="0" w:defUnhideWhenUsed="0" w:defQFormat="0" w:count="375">
     <w:lsdException w:name="Normal" w:uiPriority="0" w:qFormat="1"/>
     <w:lsdException w:name="heading 1" w:uiPriority="9" w:qFormat="1"/>
     <w:lsdException w:name="heading 2" w:semiHidden="1" w:uiPriority="9" w:unhideWhenUsed="1" w:qFormat="1"/>
@@ -367,7 +316,6 @@
     <w:lsdException w:name="HTML Sample" w:semiHidden="1" w:unhideWhenUsed="1"/>
     <w:lsdException w:name="HTML Typewriter" w:semiHidden="1" w:unhideWhenUsed="1"/>
     <w:lsdException w:name="HTML Variable" w:semiHidden="1" w:unhideWhenUsed="1"/>
-    <w:lsdException w:name="Normal Table" w:semiHidden="1" w:unhideWhenUsed="1"/>
     <w:lsdException w:name="annotation subject" w:semiHidden="1" w:unhideWhenUsed="1"/>
     <w:lsdException w:name="No List" w:semiHidden="1" w:unhideWhenUsed="1"/>
     <w:lsdException w:name="Outline List 1" w:semiHidden="1" w:unhideWhenUsed="1"/>
@@ -411,10 +359,8 @@
     <w:lsdException w:name="Table Elegant" w:semiHidden="1" w:unhideWhenUsed="1"/>
     <w:lsdException w:name="Table Professional" w:semiHidden="1" w:unhideWhenUsed="1"/>
     <w:lsdException w:name="Table Subtle 1" w:semiHidden="1" w:unhideWhenUsed="1"/>
-    <w:lsdException w:name="Table Subtle 2" w:semiHidden="1" w:unhideWhenUsed="1"/>
     <w:lsdException w:name="Table Web 1" w:semiHidden="1" w:unhideWhenUsed="1"/>
     <w:lsdException w:name="Table Web 2" w:semiHidden="1" w:unhideWhenUsed="1"/>
-    <w:lsdException w:name="Table Web 3" w:semiHidden="1" w:unhideWhenUsed="1"/>
     <w:lsdException w:name="Balloon Text" w:semiHidden="1" w:unhideWhenUsed="1"/>
     <w:lsdException w:name="Table Grid" w:uiPriority="39"/>
     <w:lsdException w:name="Table Theme" w:semiHidden="1" w:unhideWhenUsed="1"/>
@@ -633,6 +579,10 @@
     <w:lsdException w:name="List Table 5 Dark Accent 6" w:uiPriority="50"/>
     <w:lsdException w:name="List Table 6 Colorful Accent 6" w:uiPriority="51"/>
     <w:lsdException w:name="List Table 7 Colorful Accent 6" w:uiPriority="52"/>
+    <w:lsdException w:name="Mention" w:semiHidden="1" w:unhideWhenUsed="1"/>
+    <w:lsdException w:name="Smart Hyperlink" w:semiHidden="1" w:unhideWhenUsed="1"/>
+    <w:lsdException w:name="Hashtag" w:semiHidden="1" w:unhideWhenUsed="1"/>
+    <w:lsdException w:name="Unresolved Mention" w:semiHidden="1" w:unhideWhenUsed="1"/>
   </w:latentStyles>
   <w:style w:type="paragraph" w:default="1" w:styleId="Normal">
     <w:name w:val="Normal"/>

</xml_diff>